<commit_message>
Removed Annual Report Assumption(s)
</commit_message>
<xml_diff>
--- a/Deliverable 3/Deliverable 3 - Assumptions.docx
+++ b/Deliverable 3/Deliverable 3 - Assumptions.docx
@@ -15,18 +15,8 @@
           <w:numId w:val="1"/>
         </w:numPr>
       </w:pPr>
-      <w:r>
-        <w:t>Annual Report – Participation is measured by counting the number of donors in each unique class year.</w:t>
-      </w:r>
-    </w:p>
-    <w:p>
-      <w:pPr>
-        <w:pStyle w:val="ListParagraph"/>
-        <w:numPr>
-          <w:ilvl w:val="0"/>
-          <w:numId w:val="1"/>
-        </w:numPr>
-      </w:pPr>
+      <w:bookmarkStart w:id="0" w:name="_GoBack"/>
+      <w:bookmarkEnd w:id="0"/>
       <w:r>
         <w:t>Event Report – “gifts”</w:t>
       </w:r>
@@ -41,8 +31,6 @@
       <w:r>
         <w:t xml:space="preserve"> meant the amount paid</w:t>
       </w:r>
-      <w:bookmarkStart w:id="0" w:name="_GoBack"/>
-      <w:bookmarkEnd w:id="0"/>
     </w:p>
     <w:sectPr>
       <w:pgSz w:w="12240" w:h="15840"/>

</xml_diff>